<commit_message>
nmv 03 02 2024
</commit_message>
<xml_diff>
--- a/TS Jatai Ghanam Project/TS 3.4/TS 3.4 Ghanam Malayalam Corrections.docx
+++ b/TS Jatai Ghanam Project/TS 3.4/TS 3.4 Ghanam Malayalam Corrections.docx
@@ -205,6 +205,15 @@
         </w:rPr>
         <w:t>(ignore those which are already incorporated in your book’s version and date)</w:t>
       </w:r>
+      <w:r>
+        <w:rPr>
+          <w:b/>
+          <w:bCs/>
+          <w:sz w:val="28"/>
+          <w:szCs w:val="32"/>
+        </w:rPr>
+        <w:t>.</w:t>
+      </w:r>
     </w:p>
     <w:tbl>
       <w:tblPr>
@@ -21017,19 +21026,8 @@
                 <w:sz w:val="32"/>
                 <w:szCs w:val="32"/>
               </w:rPr>
-              <w:t>„</w:t>
-            </w:r>
-            <w:proofErr w:type="gramStart"/>
-            <w:r>
-              <w:rPr>
-                <w:rFonts w:ascii="BRH Malayalam Extra" w:hAnsi="BRH Malayalam Extra" w:cs="BRH Malayalam Extra"/>
-                <w:color w:val="000000"/>
-                <w:sz w:val="32"/>
-                <w:szCs w:val="32"/>
-              </w:rPr>
-              <w:t>hy</w:t>
-            </w:r>
-            <w:proofErr w:type="gramEnd"/>
+              <w:t>„hy</w:t>
+            </w:r>
             <w:r>
               <w:rPr>
                 <w:rFonts w:ascii="BRH Malayalam Extra" w:hAnsi="BRH Malayalam Extra" w:cs="BRH Malayalam Extra"/>
@@ -22798,19 +22796,8 @@
                 <w:sz w:val="32"/>
                 <w:szCs w:val="32"/>
               </w:rPr>
-              <w:t>„</w:t>
-            </w:r>
-            <w:proofErr w:type="gramStart"/>
-            <w:r>
-              <w:rPr>
-                <w:rFonts w:ascii="BRH Malayalam Extra" w:hAnsi="BRH Malayalam Extra" w:cs="BRH Malayalam Extra"/>
-                <w:color w:val="000000"/>
-                <w:sz w:val="32"/>
-                <w:szCs w:val="32"/>
-              </w:rPr>
-              <w:t>hy</w:t>
-            </w:r>
-            <w:proofErr w:type="gramEnd"/>
+              <w:t>„hy</w:t>
+            </w:r>
             <w:r>
               <w:rPr>
                 <w:rFonts w:ascii="BRH Malayalam Extra" w:hAnsi="BRH Malayalam Extra" w:cs="BRH Malayalam Extra"/>
@@ -28358,27 +28345,7 @@
                 <w:sz w:val="32"/>
                 <w:szCs w:val="32"/>
               </w:rPr>
-              <w:t>I | A(³</w:t>
-            </w:r>
-            <w:proofErr w:type="gramStart"/>
-            <w:r>
-              <w:rPr>
-                <w:rFonts w:ascii="BRH Malayalam Extra" w:hAnsi="BRH Malayalam Extra" w:cs="BRH Malayalam Extra"/>
-                <w:color w:val="000000"/>
-                <w:sz w:val="32"/>
-                <w:szCs w:val="32"/>
-              </w:rPr>
-              <w:t>§)t</w:t>
-            </w:r>
-            <w:proofErr w:type="gramEnd"/>
-            <w:r>
-              <w:rPr>
-                <w:rFonts w:ascii="BRH Malayalam Extra" w:hAnsi="BRH Malayalam Extra" w:cs="BRH Malayalam Extra"/>
-                <w:color w:val="000000"/>
-                <w:sz w:val="32"/>
-                <w:szCs w:val="32"/>
-              </w:rPr>
-              <w:t xml:space="preserve">—J | </w:t>
+              <w:t xml:space="preserve">I | A(³§)t—J | </w:t>
             </w:r>
           </w:p>
           <w:p>
@@ -28438,17 +28405,7 @@
                 <w:sz w:val="32"/>
                 <w:szCs w:val="32"/>
               </w:rPr>
-              <w:t xml:space="preserve"> i(³</w:t>
-            </w:r>
-            <w:proofErr w:type="gramStart"/>
-            <w:r>
-              <w:rPr>
-                <w:rFonts w:ascii="BRH Malayalam Extra" w:hAnsi="BRH Malayalam Extra" w:cs="BRH Malayalam Extra"/>
-                <w:color w:val="000000"/>
-                <w:sz w:val="32"/>
-                <w:szCs w:val="32"/>
-              </w:rPr>
-              <w:t>§)</w:t>
+              <w:t xml:space="preserve"> i(³§)</w:t>
             </w:r>
             <w:r>
               <w:rPr>
@@ -28458,18 +28415,7 @@
                 <w:szCs w:val="32"/>
                 <w:highlight w:val="yellow"/>
               </w:rPr>
-              <w:t>¥</w:t>
-            </w:r>
-            <w:proofErr w:type="gramEnd"/>
-            <w:r>
-              <w:rPr>
-                <w:rFonts w:ascii="BRH Malayalam Extra" w:hAnsi="BRH Malayalam Extra" w:cs="BRH Malayalam Extra"/>
-                <w:color w:val="000000"/>
-                <w:sz w:val="32"/>
-                <w:szCs w:val="32"/>
-                <w:highlight w:val="yellow"/>
-              </w:rPr>
-              <w:t>tx—</w:t>
+              <w:t>¥tx—</w:t>
             </w:r>
             <w:r>
               <w:rPr>
@@ -28676,27 +28622,7 @@
                 <w:sz w:val="32"/>
                 <w:szCs w:val="32"/>
               </w:rPr>
-              <w:t>I | A(³</w:t>
-            </w:r>
-            <w:proofErr w:type="gramStart"/>
-            <w:r>
-              <w:rPr>
-                <w:rFonts w:ascii="BRH Malayalam Extra" w:hAnsi="BRH Malayalam Extra" w:cs="BRH Malayalam Extra"/>
-                <w:color w:val="000000"/>
-                <w:sz w:val="32"/>
-                <w:szCs w:val="32"/>
-              </w:rPr>
-              <w:t>§)t</w:t>
-            </w:r>
-            <w:proofErr w:type="gramEnd"/>
-            <w:r>
-              <w:rPr>
-                <w:rFonts w:ascii="BRH Malayalam Extra" w:hAnsi="BRH Malayalam Extra" w:cs="BRH Malayalam Extra"/>
-                <w:color w:val="000000"/>
-                <w:sz w:val="32"/>
-                <w:szCs w:val="32"/>
-              </w:rPr>
-              <w:t>—J | A</w:t>
+              <w:t>I | A(³§)t—J | A</w:t>
             </w:r>
             <w:r>
               <w:rPr>
@@ -28810,19 +28736,8 @@
                 <w:sz w:val="32"/>
                 <w:szCs w:val="32"/>
               </w:rPr>
-              <w:t xml:space="preserve"> i(³</w:t>
-            </w:r>
-            <w:proofErr w:type="gramStart"/>
-            <w:r>
-              <w:rPr>
-                <w:rFonts w:ascii="BRH Malayalam Extra" w:hAnsi="BRH Malayalam Extra" w:cs="BRH Malayalam Extra"/>
-                <w:color w:val="000000"/>
-                <w:sz w:val="32"/>
-                <w:szCs w:val="32"/>
-              </w:rPr>
-              <w:t>§)¥</w:t>
-            </w:r>
-            <w:proofErr w:type="gramEnd"/>
+              <w:t xml:space="preserve"> i(³§)¥</w:t>
+            </w:r>
             <w:r>
               <w:rPr>
                 <w:rFonts w:ascii="BRH Malayalam Extra" w:hAnsi="BRH Malayalam Extra" w:cs="BRH Malayalam Extra"/>
@@ -29020,27 +28935,7 @@
                 <w:sz w:val="32"/>
                 <w:szCs w:val="32"/>
               </w:rPr>
-              <w:t>)- A(³</w:t>
-            </w:r>
-            <w:proofErr w:type="gramStart"/>
-            <w:r>
-              <w:rPr>
-                <w:rFonts w:ascii="BRH Malayalam Extra" w:hAnsi="BRH Malayalam Extra" w:cs="BRH Malayalam Extra"/>
-                <w:color w:val="000000"/>
-                <w:sz w:val="32"/>
-                <w:szCs w:val="32"/>
-              </w:rPr>
-              <w:t>§)t</w:t>
-            </w:r>
-            <w:proofErr w:type="gramEnd"/>
-            <w:r>
-              <w:rPr>
-                <w:rFonts w:ascii="BRH Malayalam Extra" w:hAnsi="BRH Malayalam Extra" w:cs="BRH Malayalam Extra"/>
-                <w:color w:val="000000"/>
-                <w:sz w:val="32"/>
-                <w:szCs w:val="32"/>
-              </w:rPr>
-              <w:t>—J | A</w:t>
+              <w:t>)- A(³§)t—J | A</w:t>
             </w:r>
             <w:r>
               <w:rPr>
@@ -29143,27 +29038,7 @@
                 <w:szCs w:val="32"/>
               </w:rPr>
               <w:lastRenderedPageBreak/>
-              <w:t>A(³</w:t>
-            </w:r>
-            <w:proofErr w:type="gramStart"/>
-            <w:r>
-              <w:rPr>
-                <w:rFonts w:ascii="BRH Malayalam Extra" w:hAnsi="BRH Malayalam Extra" w:cs="BRH Malayalam Extra"/>
-                <w:color w:val="000000"/>
-                <w:sz w:val="32"/>
-                <w:szCs w:val="32"/>
-              </w:rPr>
-              <w:t>§)¥</w:t>
-            </w:r>
-            <w:proofErr w:type="gramEnd"/>
-            <w:r>
-              <w:rPr>
-                <w:rFonts w:ascii="BRH Malayalam Extra" w:hAnsi="BRH Malayalam Extra" w:cs="BRH Malayalam Extra"/>
-                <w:color w:val="000000"/>
-                <w:sz w:val="32"/>
-                <w:szCs w:val="32"/>
-              </w:rPr>
-              <w:t>tx— Aq§¥Tx Zõq§¥Tx</w:t>
+              <w:t>A(³§)¥tx— Aq§¥Tx Zõq§¥Tx</w:t>
             </w:r>
             <w:r>
               <w:rPr>
@@ -29503,27 +29378,7 @@
                 <w:sz w:val="32"/>
                 <w:szCs w:val="32"/>
               </w:rPr>
-              <w:t>I | A(³</w:t>
-            </w:r>
-            <w:proofErr w:type="gramStart"/>
-            <w:r>
-              <w:rPr>
-                <w:rFonts w:ascii="BRH Malayalam Extra" w:hAnsi="BRH Malayalam Extra" w:cs="BRH Malayalam Extra"/>
-                <w:color w:val="000000"/>
-                <w:sz w:val="32"/>
-                <w:szCs w:val="32"/>
-              </w:rPr>
-              <w:t>§)t</w:t>
-            </w:r>
-            <w:proofErr w:type="gramEnd"/>
-            <w:r>
-              <w:rPr>
-                <w:rFonts w:ascii="BRH Malayalam Extra" w:hAnsi="BRH Malayalam Extra" w:cs="BRH Malayalam Extra"/>
-                <w:color w:val="000000"/>
-                <w:sz w:val="32"/>
-                <w:szCs w:val="32"/>
-              </w:rPr>
-              <w:t xml:space="preserve">—J | </w:t>
+              <w:t xml:space="preserve">I | A(³§)t—J | </w:t>
             </w:r>
           </w:p>
           <w:p>
@@ -29583,17 +29438,7 @@
                 <w:sz w:val="32"/>
                 <w:szCs w:val="32"/>
               </w:rPr>
-              <w:t xml:space="preserve"> i(³</w:t>
-            </w:r>
-            <w:proofErr w:type="gramStart"/>
-            <w:r>
-              <w:rPr>
-                <w:rFonts w:ascii="BRH Malayalam Extra" w:hAnsi="BRH Malayalam Extra" w:cs="BRH Malayalam Extra"/>
-                <w:color w:val="000000"/>
-                <w:sz w:val="32"/>
-                <w:szCs w:val="32"/>
-              </w:rPr>
-              <w:t>§)</w:t>
+              <w:t xml:space="preserve"> i(³§)</w:t>
             </w:r>
             <w:r>
               <w:rPr>
@@ -29603,18 +29448,7 @@
                 <w:szCs w:val="32"/>
                 <w:highlight w:val="green"/>
               </w:rPr>
-              <w:t>¥</w:t>
-            </w:r>
-            <w:proofErr w:type="gramEnd"/>
-            <w:r>
-              <w:rPr>
-                <w:rFonts w:ascii="BRH Malayalam Extra" w:hAnsi="BRH Malayalam Extra" w:cs="BRH Malayalam Extra"/>
-                <w:color w:val="000000"/>
-                <w:sz w:val="32"/>
-                <w:szCs w:val="32"/>
-                <w:highlight w:val="green"/>
-              </w:rPr>
-              <w:t>tx</w:t>
+              <w:t>¥tx</w:t>
             </w:r>
             <w:r>
               <w:rPr>
@@ -29821,27 +29655,7 @@
                 <w:sz w:val="32"/>
                 <w:szCs w:val="32"/>
               </w:rPr>
-              <w:t>I | A(³</w:t>
-            </w:r>
-            <w:proofErr w:type="gramStart"/>
-            <w:r>
-              <w:rPr>
-                <w:rFonts w:ascii="BRH Malayalam Extra" w:hAnsi="BRH Malayalam Extra" w:cs="BRH Malayalam Extra"/>
-                <w:color w:val="000000"/>
-                <w:sz w:val="32"/>
-                <w:szCs w:val="32"/>
-              </w:rPr>
-              <w:t>§)t</w:t>
-            </w:r>
-            <w:proofErr w:type="gramEnd"/>
-            <w:r>
-              <w:rPr>
-                <w:rFonts w:ascii="BRH Malayalam Extra" w:hAnsi="BRH Malayalam Extra" w:cs="BRH Malayalam Extra"/>
-                <w:color w:val="000000"/>
-                <w:sz w:val="32"/>
-                <w:szCs w:val="32"/>
-              </w:rPr>
-              <w:t>—J | A</w:t>
+              <w:t>I | A(³§)t—J | A</w:t>
             </w:r>
             <w:r>
               <w:rPr>
@@ -29955,19 +29769,8 @@
                 <w:sz w:val="32"/>
                 <w:szCs w:val="32"/>
               </w:rPr>
-              <w:t xml:space="preserve"> i(³</w:t>
-            </w:r>
-            <w:proofErr w:type="gramStart"/>
-            <w:r>
-              <w:rPr>
-                <w:rFonts w:ascii="BRH Malayalam Extra" w:hAnsi="BRH Malayalam Extra" w:cs="BRH Malayalam Extra"/>
-                <w:color w:val="000000"/>
-                <w:sz w:val="32"/>
-                <w:szCs w:val="32"/>
-              </w:rPr>
-              <w:t>§)¥</w:t>
-            </w:r>
-            <w:proofErr w:type="gramEnd"/>
+              <w:t xml:space="preserve"> i(³§)¥</w:t>
+            </w:r>
             <w:r>
               <w:rPr>
                 <w:rFonts w:ascii="BRH Malayalam Extra" w:hAnsi="BRH Malayalam Extra" w:cs="BRH Malayalam Extra"/>
@@ -30165,27 +29968,7 @@
                 <w:sz w:val="32"/>
                 <w:szCs w:val="32"/>
               </w:rPr>
-              <w:t>)- A(³</w:t>
-            </w:r>
-            <w:proofErr w:type="gramStart"/>
-            <w:r>
-              <w:rPr>
-                <w:rFonts w:ascii="BRH Malayalam Extra" w:hAnsi="BRH Malayalam Extra" w:cs="BRH Malayalam Extra"/>
-                <w:color w:val="000000"/>
-                <w:sz w:val="32"/>
-                <w:szCs w:val="32"/>
-              </w:rPr>
-              <w:t>§)t</w:t>
-            </w:r>
-            <w:proofErr w:type="gramEnd"/>
-            <w:r>
-              <w:rPr>
-                <w:rFonts w:ascii="BRH Malayalam Extra" w:hAnsi="BRH Malayalam Extra" w:cs="BRH Malayalam Extra"/>
-                <w:color w:val="000000"/>
-                <w:sz w:val="32"/>
-                <w:szCs w:val="32"/>
-              </w:rPr>
-              <w:t>—J | A</w:t>
+              <w:t>)- A(³§)t—J | A</w:t>
             </w:r>
             <w:r>
               <w:rPr>
@@ -30288,27 +30071,7 @@
                 <w:szCs w:val="32"/>
               </w:rPr>
               <w:lastRenderedPageBreak/>
-              <w:t>A(³</w:t>
-            </w:r>
-            <w:proofErr w:type="gramStart"/>
-            <w:r>
-              <w:rPr>
-                <w:rFonts w:ascii="BRH Malayalam Extra" w:hAnsi="BRH Malayalam Extra" w:cs="BRH Malayalam Extra"/>
-                <w:color w:val="000000"/>
-                <w:sz w:val="32"/>
-                <w:szCs w:val="32"/>
-              </w:rPr>
-              <w:t>§)¥</w:t>
-            </w:r>
-            <w:proofErr w:type="gramEnd"/>
-            <w:r>
-              <w:rPr>
-                <w:rFonts w:ascii="BRH Malayalam Extra" w:hAnsi="BRH Malayalam Extra" w:cs="BRH Malayalam Extra"/>
-                <w:color w:val="000000"/>
-                <w:sz w:val="32"/>
-                <w:szCs w:val="32"/>
-              </w:rPr>
-              <w:t>tx— Aq§¥Tx Zõq§¥Tx</w:t>
+              <w:t>A(³§)¥tx— Aq§¥Tx Zõq§¥Tx</w:t>
             </w:r>
             <w:r>
               <w:rPr>
@@ -30423,17 +30186,7 @@
                 <w:sz w:val="32"/>
                 <w:szCs w:val="32"/>
               </w:rPr>
-              <w:t xml:space="preserve"> Zõ(³</w:t>
-            </w:r>
-            <w:proofErr w:type="gramStart"/>
-            <w:r>
-              <w:rPr>
-                <w:rFonts w:ascii="BRH Malayalam Extra" w:hAnsi="BRH Malayalam Extra" w:cs="BRH Malayalam Extra"/>
-                <w:color w:val="000000"/>
-                <w:sz w:val="32"/>
-                <w:szCs w:val="32"/>
-              </w:rPr>
-              <w:t>§)</w:t>
+              <w:t xml:space="preserve"> Zõ(³§)</w:t>
             </w:r>
             <w:r>
               <w:rPr>
@@ -30443,18 +30196,7 @@
                 <w:szCs w:val="32"/>
                 <w:highlight w:val="green"/>
               </w:rPr>
-              <w:t>¥</w:t>
-            </w:r>
-            <w:proofErr w:type="gramEnd"/>
-            <w:r>
-              <w:rPr>
-                <w:rFonts w:ascii="BRH Malayalam Extra" w:hAnsi="BRH Malayalam Extra" w:cs="BRH Malayalam Extra"/>
-                <w:color w:val="000000"/>
-                <w:sz w:val="32"/>
-                <w:szCs w:val="32"/>
-                <w:highlight w:val="green"/>
-              </w:rPr>
-              <w:t>tx</w:t>
+              <w:t>¥tx</w:t>
             </w:r>
             <w:r>
               <w:rPr>

</xml_diff>